<commit_message>
doc(module): correct documentation considering remarks and another git client
</commit_message>
<xml_diff>
--- a/Doc/Добавление модуля.docx
+++ b/Doc/Добавление модуля.docx
@@ -327,6 +327,60 @@
         <w:rPr>
           <w:lang w:val="ru-RU"/>
         </w:rPr>
+        <w:t>Замечания</w:t>
+      </w:r>
+      <w:r>
+        <w:rPr>
+          <w:lang w:val="ru-RU"/>
+        </w:rPr>
+        <w:t xml:space="preserve">: </w:t>
+      </w:r>
+      <w:r>
+        <w:rPr>
+          <w:lang w:val="ru-RU"/>
+        </w:rPr>
+        <w:t xml:space="preserve">репозиторий в проекте должен быть предварительно создан ( см. указания на </w:t>
+      </w:r>
+      <w:proofErr w:type="spellStart"/>
+      <w:r>
+        <w:t>SourceForge</w:t>
+      </w:r>
+      <w:proofErr w:type="spellEnd"/>
+      <w:r>
+        <w:rPr>
+          <w:lang w:val="ru-RU"/>
+        </w:rPr>
+        <w:t xml:space="preserve"> </w:t>
+      </w:r>
+      <w:r>
+        <w:rPr>
+          <w:lang w:val="ru-RU"/>
+        </w:rPr>
+        <w:t xml:space="preserve">на вкладке </w:t>
+      </w:r>
+      <w:proofErr w:type="spellStart"/>
+      <w:r>
+        <w:t>git</w:t>
+      </w:r>
+      <w:proofErr w:type="spellEnd"/>
+      <w:r>
+        <w:rPr>
+          <w:lang w:val="ru-RU"/>
+        </w:rPr>
+        <w:t>)</w:t>
+      </w:r>
+    </w:p>
+    <w:p>
+      <w:pPr>
+        <w:ind w:left="-720" w:firstLine="0"/>
+        <w:rPr>
+          <w:lang w:val="ru-RU"/>
+        </w:rPr>
+      </w:pPr>
+      <w:r>
+        <w:rPr>
+          <w:lang w:val="ru-RU"/>
+        </w:rPr>
         <w:t>2</w:t>
       </w:r>
       <w:r>
@@ -339,6 +393,9 @@
     <w:p>
       <w:pPr>
         <w:ind w:left="-720" w:firstLine="0"/>
+        <w:rPr>
+          <w:lang w:val="ru-RU"/>
+        </w:rPr>
       </w:pPr>
       <w:proofErr w:type="spellStart"/>
       <w:proofErr w:type="gramStart"/>
@@ -348,7 +405,37 @@
       <w:proofErr w:type="spellEnd"/>
       <w:proofErr w:type="gramEnd"/>
       <w:r>
-        <w:t xml:space="preserve"> checkout -b add-</w:t>
+        <w:rPr>
+          <w:lang w:val="ru-RU"/>
+        </w:rPr>
+        <w:t xml:space="preserve"> </w:t>
+      </w:r>
+      <w:r>
+        <w:t>checkout</w:t>
+      </w:r>
+      <w:r>
+        <w:rPr>
+          <w:lang w:val="ru-RU"/>
+        </w:rPr>
+        <w:t xml:space="preserve"> -</w:t>
+      </w:r>
+      <w:r>
+        <w:t>b</w:t>
+      </w:r>
+      <w:r>
+        <w:rPr>
+          <w:lang w:val="ru-RU"/>
+        </w:rPr>
+        <w:t xml:space="preserve"> </w:t>
+      </w:r>
+      <w:r>
+        <w:t>add</w:t>
+      </w:r>
+      <w:r>
+        <w:rPr>
+          <w:lang w:val="ru-RU"/>
+        </w:rPr>
+        <w:t>-</w:t>
       </w:r>
       <w:proofErr w:type="spellStart"/>
       <w:r>
@@ -359,6 +446,9 @@
     <w:p>
       <w:pPr>
         <w:ind w:left="-720" w:firstLine="0"/>
+        <w:rPr>
+          <w:lang w:val="ru-RU"/>
+        </w:rPr>
       </w:pPr>
       <w:r>
         <w:rPr>
@@ -787,9 +877,6 @@
     <w:p>
       <w:pPr>
         <w:ind w:left="-720" w:firstLine="0"/>
-        <w:rPr>
-          <w:lang w:val="ru-RU"/>
-        </w:rPr>
       </w:pPr>
       <w:proofErr w:type="spellStart"/>
       <w:proofErr w:type="gramStart"/>
@@ -1369,6 +1456,9 @@
     <w:p>
       <w:pPr>
         <w:ind w:left="-720" w:firstLine="0"/>
+        <w:rPr>
+          <w:lang w:val="ru-RU"/>
+        </w:rPr>
       </w:pPr>
       <w:proofErr w:type="spellStart"/>
       <w:proofErr w:type="gramStart"/>
@@ -1378,7 +1468,37 @@
       <w:proofErr w:type="spellEnd"/>
       <w:proofErr w:type="gramEnd"/>
       <w:r>
-        <w:t xml:space="preserve"> branch -d add-</w:t>
+        <w:rPr>
+          <w:lang w:val="ru-RU"/>
+        </w:rPr>
+        <w:t xml:space="preserve"> </w:t>
+      </w:r>
+      <w:r>
+        <w:t>branch</w:t>
+      </w:r>
+      <w:r>
+        <w:rPr>
+          <w:lang w:val="ru-RU"/>
+        </w:rPr>
+        <w:t xml:space="preserve"> -</w:t>
+      </w:r>
+      <w:r>
+        <w:t>d</w:t>
+      </w:r>
+      <w:r>
+        <w:rPr>
+          <w:lang w:val="ru-RU"/>
+        </w:rPr>
+        <w:t xml:space="preserve"> </w:t>
+      </w:r>
+      <w:r>
+        <w:t>add</w:t>
+      </w:r>
+      <w:r>
+        <w:rPr>
+          <w:lang w:val="ru-RU"/>
+        </w:rPr>
+        <w:t>-</w:t>
       </w:r>
       <w:proofErr w:type="spellStart"/>
       <w:r>
@@ -1389,16 +1509,25 @@
     <w:p>
       <w:pPr>
         <w:ind w:left="-720" w:firstLine="0"/>
-      </w:pPr>
-    </w:p>
-    <w:p>
-      <w:pPr>
-        <w:ind w:left="-720" w:firstLine="0"/>
-      </w:pPr>
-    </w:p>
-    <w:p>
-      <w:pPr>
-        <w:ind w:left="-720" w:firstLine="0"/>
+        <w:rPr>
+          <w:lang w:val="ru-RU"/>
+        </w:rPr>
+      </w:pPr>
+    </w:p>
+    <w:p>
+      <w:pPr>
+        <w:ind w:left="-720" w:firstLine="0"/>
+        <w:rPr>
+          <w:lang w:val="ru-RU"/>
+        </w:rPr>
+      </w:pPr>
+    </w:p>
+    <w:p>
+      <w:pPr>
+        <w:ind w:left="-720" w:firstLine="0"/>
+        <w:rPr>
+          <w:lang w:val="ru-RU"/>
+        </w:rPr>
       </w:pPr>
     </w:p>
     <w:p>
@@ -2163,6 +2292,17 @@
       <w:sz w:val="16"/>
       <w:szCs w:val="16"/>
     </w:rPr>
+  </w:style>
+  <w:style w:type="paragraph" w:styleId="ListParagraph">
+    <w:name w:val="List Paragraph"/>
+    <w:basedOn w:val="Normal"/>
+    <w:uiPriority w:val="34"/>
+    <w:qFormat/>
+    <w:rsid w:val="001C164D"/>
+    <w:pPr>
+      <w:ind w:left="720"/>
+      <w:contextualSpacing/>
+    </w:pPr>
   </w:style>
 </w:styles>
 </file>
@@ -2455,7 +2595,7 @@
 </file>
 
 <file path=customXml/itemProps1.xml><?xml version="1.0" encoding="utf-8"?>
-<ds:datastoreItem xmlns:ds="http://schemas.openxmlformats.org/officeDocument/2006/customXml" ds:itemID="{79FAB112-53C1-4AB4-BADD-AF4427CA2B3D}">
+<ds:datastoreItem xmlns:ds="http://schemas.openxmlformats.org/officeDocument/2006/customXml" ds:itemID="{4F8650E2-32DD-4EBD-A033-80620EF9FFC7}">
   <ds:schemaRefs>
     <ds:schemaRef ds:uri="http://schemas.openxmlformats.org/officeDocument/2006/bibliography"/>
   </ds:schemaRefs>

</xml_diff>